<commit_message>
Actualizacion de UD05 (Valenciano)
</commit_message>
<xml_diff>
--- a/valencia/UD05/2 DAM SGE UD5 Python 3 básic.docx
+++ b/valencia/UD05/2 DAM SGE UD5 Python 3 básic.docx
@@ -42,7 +42,7 @@
           <w:szCs w:val="88"/>
           <w:rtl w:val="0"/>
         </w:rPr>
-        <w:t xml:space="preserve">UD5 Python 3 bàsic</w:t>
+        <w:t xml:space="preserve">UD05 Python 3 bàsic</w:t>
       </w:r>
       <w:r>
         <w:rPr>
@@ -2411,6 +2411,16 @@
         <w:rPr>
           <w:rtl w:val="0"/>
         </w:rPr>
+      </w:r>
+    </w:p>
+    <w:p>
+      <w:pPr>
+        <w:rPr/>
+      </w:pPr>
+      <w:r>
+        <w:rPr>
+          <w:rtl w:val="0"/>
+        </w:rPr>
         <w:t xml:space="preserve">La nomenclatura para aquesta secció és “operació # =&gt; resultat esperat”, on la part a la dreta del caràcter “#” es un comentari i només ens dona informació de com va a funcionar l’operació.</w:t>
       </w:r>
     </w:p>
@@ -10549,6 +10559,39 @@
         <w:rPr>
           <w:rtl w:val="0"/>
         </w:rPr>
+      </w:r>
+    </w:p>
+    <w:p>
+      <w:pPr>
+        <w:pageBreakBefore w:val="0"/>
+        <w:rPr/>
+      </w:pPr>
+      <w:r>
+        <w:rPr>
+          <w:rtl w:val="0"/>
+        </w:rPr>
+      </w:r>
+    </w:p>
+    <w:p>
+      <w:pPr>
+        <w:pageBreakBefore w:val="0"/>
+        <w:rPr/>
+      </w:pPr>
+      <w:r>
+        <w:rPr>
+          <w:rtl w:val="0"/>
+        </w:rPr>
+      </w:r>
+    </w:p>
+    <w:p>
+      <w:pPr>
+        <w:pageBreakBefore w:val="0"/>
+        <w:rPr/>
+      </w:pPr>
+      <w:r>
+        <w:rPr>
+          <w:rtl w:val="0"/>
+        </w:rPr>
         <w:t xml:space="preserve">La funció “range” és un generador de números. Ens pot ajudar per a realitzar iteracions numèriques utilitzant for:</w:t>
       </w:r>
     </w:p>
@@ -16004,17 +16047,6 @@
           <w:rtl w:val="0"/>
         </w:rPr>
         <w:t xml:space="preserve">Avanzat: generadors i decoradors</w:t>
-      </w:r>
-    </w:p>
-    <w:p>
-      <w:pPr>
-        <w:pageBreakBefore w:val="0"/>
-        <w:rPr/>
-      </w:pPr>
-      <w:r>
-        <w:rPr>
-          <w:rtl w:val="0"/>
-        </w:rPr>
       </w:r>
     </w:p>
     <w:p>

</xml_diff>